<commit_message>
Front-End en begin Programming1
</commit_message>
<xml_diff>
--- a/Database Foundations/Samenvatting.docx
+++ b/Database Foundations/Samenvatting.docx
@@ -4,38 +4,18 @@
   <w:body>
     <w:p>
       <w:pPr>
+        <w:pStyle w:val="Title"/>
+      </w:pPr>
+      <w:r>
+        <w:t>Samenvatting Database Foundations:</w:t>
+      </w:r>
+    </w:p>
+    <w:p/>
+    <w:p>
+      <w:pPr>
         <w:pStyle w:val="Heading1"/>
-        <w:rPr>
-          <w:b/>
-          <w:bCs/>
-          <w:sz w:val="44"/>
-          <w:szCs w:val="44"/>
-        </w:rPr>
-      </w:pPr>
-      <w:r>
-        <w:rPr>
-          <w:b/>
-          <w:bCs/>
-          <w:sz w:val="44"/>
-          <w:szCs w:val="44"/>
-        </w:rPr>
-        <w:t>Samenvatting Database Foundations:</w:t>
-      </w:r>
-    </w:p>
-    <w:p/>
-    <w:p>
-      <w:pPr>
-        <w:pStyle w:val="Heading2"/>
-        <w:rPr>
-          <w:sz w:val="36"/>
-          <w:szCs w:val="36"/>
-        </w:rPr>
-      </w:pPr>
-      <w:r>
-        <w:rPr>
-          <w:sz w:val="36"/>
-          <w:szCs w:val="36"/>
-        </w:rPr>
+      </w:pPr>
+      <w:r>
         <w:t>PostgreSQL:</w:t>
       </w:r>
     </w:p>
@@ -2391,17 +2371,13 @@
     </w:p>
     <w:p>
       <w:pPr>
-        <w:pStyle w:val="Heading2"/>
-        <w:rPr>
-          <w:sz w:val="36"/>
-          <w:szCs w:val="36"/>
-          <w:lang w:val="de-DE"/>
-        </w:rPr>
-      </w:pPr>
-      <w:r>
-        <w:rPr>
-          <w:sz w:val="36"/>
-          <w:szCs w:val="36"/>
+        <w:pStyle w:val="Heading1"/>
+        <w:rPr>
+          <w:lang w:val="de-DE"/>
+        </w:rPr>
+      </w:pPr>
+      <w:r>
+        <w:rPr>
           <w:lang w:val="de-DE"/>
         </w:rPr>
         <w:lastRenderedPageBreak/>
@@ -2812,25 +2788,7 @@
         <w:rPr>
           <w:lang w:val="de-DE"/>
         </w:rPr>
-        <w:t xml:space="preserve">en zijn </w:t>
-      </w:r>
-      <w:r>
-        <w:rPr>
-          <w:lang w:val="de-DE"/>
-        </w:rPr>
-        <w:t>N</w:t>
-      </w:r>
-      <w:r>
-        <w:rPr>
-          <w:lang w:val="de-DE"/>
-        </w:rPr>
-        <w:t xml:space="preserve"> en </w:t>
-      </w:r>
-      <w:r>
-        <w:rPr>
-          <w:lang w:val="de-DE"/>
-        </w:rPr>
-        <w:t>M</w:t>
+        <w:t>en zijn N en M</w:t>
       </w:r>
     </w:p>
     <w:p>
@@ -3212,12 +3170,12 @@
           <w:color w:val="2F5496" w:themeColor="accent1" w:themeShade="BF"/>
           <w:sz w:val="26"/>
           <w:szCs w:val="26"/>
-          <w:lang w:val="de-DE"/>
-        </w:rPr>
-      </w:pPr>
-      <w:r>
-        <w:rPr>
-          <w:lang w:val="de-DE"/>
+          <w:lang w:val="fr-FR"/>
+        </w:rPr>
+      </w:pPr>
+      <w:r>
+        <w:rPr>
+          <w:lang w:val="fr-FR"/>
         </w:rPr>
         <w:br w:type="page"/>
       </w:r>
@@ -7142,6 +7100,40 @@
       <w:contextualSpacing/>
     </w:pPr>
   </w:style>
+  <w:style w:type="paragraph" w:styleId="Title">
+    <w:name w:val="Title"/>
+    <w:basedOn w:val="Normal"/>
+    <w:next w:val="Normal"/>
+    <w:link w:val="TitleChar"/>
+    <w:uiPriority w:val="10"/>
+    <w:qFormat/>
+    <w:rsid w:val="004A6EF0"/>
+    <w:pPr>
+      <w:spacing w:after="0" w:line="240" w:lineRule="auto"/>
+      <w:contextualSpacing/>
+    </w:pPr>
+    <w:rPr>
+      <w:rFonts w:asciiTheme="majorHAnsi" w:eastAsiaTheme="majorEastAsia" w:hAnsiTheme="majorHAnsi" w:cstheme="majorBidi"/>
+      <w:spacing w:val="-10"/>
+      <w:kern w:val="28"/>
+      <w:sz w:val="56"/>
+      <w:szCs w:val="56"/>
+    </w:rPr>
+  </w:style>
+  <w:style w:type="character" w:customStyle="1" w:styleId="TitleChar">
+    <w:name w:val="Title Char"/>
+    <w:basedOn w:val="DefaultParagraphFont"/>
+    <w:link w:val="Title"/>
+    <w:uiPriority w:val="10"/>
+    <w:rsid w:val="004A6EF0"/>
+    <w:rPr>
+      <w:rFonts w:asciiTheme="majorHAnsi" w:eastAsiaTheme="majorEastAsia" w:hAnsiTheme="majorHAnsi" w:cstheme="majorBidi"/>
+      <w:spacing w:val="-10"/>
+      <w:kern w:val="28"/>
+      <w:sz w:val="56"/>
+      <w:szCs w:val="56"/>
+    </w:rPr>
+  </w:style>
 </w:styles>
 </file>
 

</xml_diff>